<commit_message>
[feat]: working bullte point
</commit_message>
<xml_diff>
--- a/output/10420_Rockstar_Immobilien_GmbH/260217_Angebot_Rockstar Immobilien GmbH ExposéProfi.docx
+++ b/output/10420_Rockstar_Immobilien_GmbH/260217_Angebot_Rockstar Immobilien GmbH ExposéProfi.docx
@@ -209,7 +209,7 @@
           <w:sz w:val="32"/>
           <w:szCs w:val="32"/>
         </w:rPr>
-        <w:t xml:space="preserve">Angebot Nr.2026-02-17-12</w:t>
+        <w:t xml:space="preserve">Angebot Nr.2026-02-17-8</w:t>
       </w:r>
     </w:p>
     <w:p>
@@ -1278,10 +1278,8 @@
               <w:spacing w:before="0" w:after="0"/>
             </w:pPr>
             <w:r>
-              <w:rPr>
-                <w:b/>
-              </w:rPr>
-              <w:t xml:space="preserve">Referenzen: </w:t>
+              <w:rPr/>
+              <w:t xml:space="preserve">●  Referenzen: </w:t>
             </w:r>
             <w:r>
               <w:fldChar w:fldCharType="begin"/>
@@ -2597,10 +2595,8 @@
               <w:spacing w:before="0" w:after="0"/>
             </w:pPr>
             <w:r>
-              <w:rPr>
-                <w:b/>
-              </w:rPr>
-              <w:t xml:space="preserve">Referenzen: </w:t>
+              <w:rPr/>
+              <w:t xml:space="preserve">●  Referenzen: </w:t>
             </w:r>
             <w:r>
               <w:fldChar w:fldCharType="begin"/>
@@ -3846,10 +3842,8 @@
               <w:spacing w:before="0" w:after="0"/>
             </w:pPr>
             <w:r>
-              <w:rPr>
-                <w:b/>
-              </w:rPr>
-              <w:t xml:space="preserve">Referenzen: </w:t>
+              <w:rPr/>
+              <w:t xml:space="preserve">●  Referenzen: </w:t>
             </w:r>
             <w:r>
               <w:fldChar w:fldCharType="begin"/>
@@ -6392,91 +6386,6 @@
           <w:szCs w:val="24"/>
         </w:rPr>
         <w:t>Empfohlene Perspektiven Außen:</w:t>
-      </w:r>
-    </w:p>
-    <w:p>
-      <w:pPr>
-        <w:pStyle w:val="Normal"/>
-        <w:widowControl/>
-        <w:spacing w:lineRule="auto" w:line="240" w:before="0" w:after="160"/>
-        <w:jc w:val="left"/>
-        <w:rPr>
-          <w:rFonts w:ascii="Calibri" w:hAnsi="Calibri" w:eastAsia="Calibri" w:cs="Calibri"/>
-          <w:b w:val="false"/>
-          <w:bCs w:val="false"/>
-          <w:i w:val="false"/>
-          <w:i w:val="false"/>
-          <w:iCs w:val="false"/>
-          <w:caps w:val="false"/>
-          <w:smallCaps w:val="false"/>
-          <w:color w:themeColor="text1" w:val="000000"/>
-          <w:sz w:val="24"/>
-          <w:szCs w:val="24"/>
-          <w:lang w:val="de-DE"/>
-        </w:rPr>
-      </w:pPr>
-      <w:r>
-        <w:rPr>
-          <w:rFonts w:eastAsia="Calibri" w:cs="Calibri"/>
-          <w:b w:val="false"/>
-          <w:bCs w:val="false"/>
-          <w:i w:val="false"/>
-          <w:iCs w:val="false"/>
-          <w:caps w:val="false"/>
-          <w:smallCaps w:val="false"/>
-          <w:color w:themeColor="text1" w:val="000000"/>
-          <w:sz w:val="24"/>
-          <w:szCs w:val="24"/>
-          <w:lang w:val="de-DE"/>
-        </w:rPr>
-        <w:drawing>
-          <wp:inline distT="0" distB="0" distL="0" distR="0">
-            <wp:extent cx="4667250" cy="5200650"/>
-            <wp:effectExtent l="0" t="0" r="0" b="0"/>
-            <wp:docPr id="2" name="Image 2" descr="image"/>
-            <wp:cNvGraphicFramePr>
-              <a:graphicFrameLocks xmlns:a="http://schemas.openxmlformats.org/drawingml/2006/main" noChangeAspect="1"/>
-            </wp:cNvGraphicFramePr>
-            <a:graphic xmlns:a="http://schemas.openxmlformats.org/drawingml/2006/main">
-              <a:graphicData uri="http://schemas.openxmlformats.org/drawingml/2006/picture">
-                <pic:pic xmlns:pic="http://schemas.openxmlformats.org/drawingml/2006/picture">
-                  <pic:nvPicPr>
-                    <pic:cNvPr id="0" name="Picture 1" descr="image"/>
-                    <pic:cNvPicPr>
-                      <a:picLocks noChangeAspect="1" noChangeArrowheads="1"/>
-                    </pic:cNvPicPr>
-                  </pic:nvPicPr>
-                  <pic:blipFill>
-                    <a:blip r:embed="rId14">
-                      <a:extLst>
-                        <a:ext uri="{28A0092B-C50C-407E-A947-70E740481C1C}">
-                          <a14:useLocalDpi xmlns:a14="http://schemas.microsoft.com/office/drawing/2010/main" val="0"/>
-                        </a:ext>
-                      </a:extLst>
-                    </a:blip>
-                    <a:srcRect/>
-                    <a:stretch>
-                      <a:fillRect/>
-                    </a:stretch>
-                  </pic:blipFill>
-                  <pic:spPr bwMode="auto">
-                    <a:xfrm>
-                      <a:off x="0" y="0"/>
-                      <a:ext cx="4667250" cy="5200650"/>
-                    </a:xfrm>
-                    <a:prstGeom prst="rect">
-                      <a:avLst/>
-                    </a:prstGeom>
-                    <a:noFill/>
-                    <a:ln>
-                      <a:noFill/>
-                    </a:ln>
-                  </pic:spPr>
-                </pic:pic>
-              </a:graphicData>
-            </a:graphic>
-          </wp:inline>
-        </w:drawing>
       </w:r>
     </w:p>
     <w:p>

</xml_diff>